<commit_message>
Exploratory Data Analysis 1
</commit_message>
<xml_diff>
--- a/Assignment_5/EDA1.docx
+++ b/Assignment_5/EDA1.docx
@@ -1,6 +1,6 @@
 
 <file path=word/document.xml><?xml version="1.0" encoding="utf-8"?>
-<w:document xmlns:wpc="http://schemas.microsoft.com/office/word/2010/wordprocessingCanvas" xmlns:cx="http://schemas.microsoft.com/office/drawing/2014/chartex" xmlns:cx1="http://schemas.microsoft.com/office/drawing/2015/9/8/chartex" xmlns:cx2="http://schemas.microsoft.com/office/drawing/2015/10/21/chartex" xmlns:cx3="http://schemas.microsoft.com/office/drawing/2016/5/9/chartex" xmlns:cx4="http://schemas.microsoft.com/office/drawing/2016/5/10/chartex" xmlns:cx5="http://schemas.microsoft.com/office/drawing/2016/5/11/chartex" xmlns:cx6="http://schemas.microsoft.com/office/drawing/2016/5/12/chartex" xmlns:cx7="http://schemas.microsoft.com/office/drawing/2016/5/13/chartex" xmlns:cx8="http://schemas.microsoft.com/office/drawing/2016/5/14/chartex" xmlns:mc="http://schemas.openxmlformats.org/markup-compatibility/2006" xmlns:aink="http://schemas.microsoft.com/office/drawing/2016/ink" xmlns:am3d="http://schemas.microsoft.com/office/drawing/2017/model3d" xmlns:o="urn:schemas-microsoft-com:office:office" xmlns:oel="http://schemas.microsoft.com/office/2019/extlst" xmlns:r="http://schemas.openxmlformats.org/officeDocument/2006/relationships" xmlns:m="http://schemas.openxmlformats.org/officeDocument/2006/math" xmlns:v="urn:schemas-microsoft-com:vml" xmlns:wp14="http://schemas.microsoft.com/office/word/2010/wordprocessingDrawing" xmlns:wp="http://schemas.openxmlformats.org/drawingml/2006/wordprocessingDrawing" xmlns:w10="urn:schemas-microsoft-com:office:word" xmlns:w="http://schemas.openxmlformats.org/wordprocessingml/2006/main" xmlns:w14="http://schemas.microsoft.com/office/word/2010/wordml" xmlns:w15="http://schemas.microsoft.com/office/word/2012/wordml" xmlns:w16cex="http://schemas.microsoft.com/office/word/2018/wordml/cex" xmlns:w16cid="http://schemas.microsoft.com/office/word/2016/wordml/cid" xmlns:w16="http://schemas.microsoft.com/office/word/2018/wordml" xmlns:w16du="http://schemas.microsoft.com/office/word/2023/wordml/word16du" xmlns:w16sdtdh="http://schemas.microsoft.com/office/word/2020/wordml/sdtdatahash" xmlns:w16se="http://schemas.microsoft.com/office/word/2015/wordml/symex" xmlns:wpg="http://schemas.microsoft.com/office/word/2010/wordprocessingGroup" xmlns:wpi="http://schemas.microsoft.com/office/word/2010/wordprocessingInk" xmlns:wne="http://schemas.microsoft.com/office/word/2006/wordml" xmlns:wps="http://schemas.microsoft.com/office/word/2010/wordprocessingShape" mc:Ignorable="w14 w15 w16se w16cid w16 w16cex w16sdtdh w16du wp14">
+<w:document xmlns:wpc="http://schemas.microsoft.com/office/word/2010/wordprocessingCanvas" xmlns:cx="http://schemas.microsoft.com/office/drawing/2014/chartex" xmlns:cx1="http://schemas.microsoft.com/office/drawing/2015/9/8/chartex" xmlns:cx2="http://schemas.microsoft.com/office/drawing/2015/10/21/chartex" xmlns:cx3="http://schemas.microsoft.com/office/drawing/2016/5/9/chartex" xmlns:cx4="http://schemas.microsoft.com/office/drawing/2016/5/10/chartex" xmlns:cx5="http://schemas.microsoft.com/office/drawing/2016/5/11/chartex" xmlns:cx6="http://schemas.microsoft.com/office/drawing/2016/5/12/chartex" xmlns:cx7="http://schemas.microsoft.com/office/drawing/2016/5/13/chartex" xmlns:cx8="http://schemas.microsoft.com/office/drawing/2016/5/14/chartex" xmlns:mc="http://schemas.openxmlformats.org/markup-compatibility/2006" xmlns:aink="http://schemas.microsoft.com/office/drawing/2016/ink" xmlns:am3d="http://schemas.microsoft.com/office/drawing/2017/model3d" xmlns:o="urn:schemas-microsoft-com:office:office" xmlns:oel="http://schemas.microsoft.com/office/2019/extlst" xmlns:r="http://schemas.openxmlformats.org/officeDocument/2006/relationships" xmlns:m="http://schemas.openxmlformats.org/officeDocument/2006/math" xmlns:v="urn:schemas-microsoft-com:vml" xmlns:wp14="http://schemas.microsoft.com/office/word/2010/wordprocessingDrawing" xmlns:wp="http://schemas.openxmlformats.org/drawingml/2006/wordprocessingDrawing" xmlns:w10="urn:schemas-microsoft-com:office:word" xmlns:w="http://schemas.openxmlformats.org/wordprocessingml/2006/main" xmlns:w14="http://schemas.microsoft.com/office/word/2010/wordml" xmlns:w15="http://schemas.microsoft.com/office/word/2012/wordml" xmlns:w16cex="http://schemas.microsoft.com/office/word/2018/wordml/cex" xmlns:w16cid="http://schemas.microsoft.com/office/word/2016/wordml/cid" xmlns:w16="http://schemas.microsoft.com/office/word/2018/wordml" xmlns:w16du="http://schemas.microsoft.com/office/word/2023/wordml/word16du" xmlns:w16sdtdh="http://schemas.microsoft.com/office/word/2020/wordml/sdtdatahash" xmlns:w16sdtfl="http://schemas.microsoft.com/office/word/2024/wordml/sdtformatlock" xmlns:w16se="http://schemas.microsoft.com/office/word/2015/wordml/symex" xmlns:wpg="http://schemas.microsoft.com/office/word/2010/wordprocessingGroup" xmlns:wpi="http://schemas.microsoft.com/office/word/2010/wordprocessingInk" xmlns:wne="http://schemas.microsoft.com/office/word/2006/wordml" xmlns:wps="http://schemas.microsoft.com/office/word/2010/wordprocessingShape" mc:Ignorable="w14 w15 w16se w16cid w16 w16cex w16sdtdh w16sdtfl w16du wp14">
   <w:body>
     <w:p>
       <w:pPr>
@@ -94,35 +94,7 @@
         <w:rPr>
           <w:rFonts w:ascii="Segoe UI" w:hAnsi="Segoe UI" w:cs="Segoe UI"/>
         </w:rPr>
-        <w:t xml:space="preserve"> - Likely stands for "Baseline </w:t>
-      </w:r>
-      <w:proofErr w:type="spellStart"/>
-      <w:r>
-        <w:rPr>
-          <w:rFonts w:ascii="Segoe UI" w:hAnsi="Segoe UI" w:cs="Segoe UI"/>
-        </w:rPr>
-        <w:t>Fetal</w:t>
-      </w:r>
-      <w:proofErr w:type="spellEnd"/>
-      <w:r>
-        <w:rPr>
-          <w:rFonts w:ascii="Segoe UI" w:hAnsi="Segoe UI" w:cs="Segoe UI"/>
-        </w:rPr>
-        <w:t xml:space="preserve"> Heart Rate (FHR)" which represents the average </w:t>
-      </w:r>
-      <w:proofErr w:type="spellStart"/>
-      <w:r>
-        <w:rPr>
-          <w:rFonts w:ascii="Segoe UI" w:hAnsi="Segoe UI" w:cs="Segoe UI"/>
-        </w:rPr>
-        <w:t>fetal</w:t>
-      </w:r>
-      <w:proofErr w:type="spellEnd"/>
-      <w:r>
-        <w:rPr>
-          <w:rFonts w:ascii="Segoe UI" w:hAnsi="Segoe UI" w:cs="Segoe UI"/>
-        </w:rPr>
-        <w:t xml:space="preserve"> heart rate over a period.</w:t>
+        <w:t xml:space="preserve"> - Likely stands for "Baseline Fetal Heart Rate (FHR)" which represents the average fetal heart rate over a period.</w:t>
       </w:r>
     </w:p>
     <w:p>
@@ -146,21 +118,7 @@
         <w:rPr>
           <w:rFonts w:ascii="Segoe UI" w:hAnsi="Segoe UI" w:cs="Segoe UI"/>
         </w:rPr>
-        <w:t xml:space="preserve"> - Could represent "Accelerations" in the FHR. Accelerations are usually a sign of </w:t>
-      </w:r>
-      <w:proofErr w:type="spellStart"/>
-      <w:r>
-        <w:rPr>
-          <w:rFonts w:ascii="Segoe UI" w:hAnsi="Segoe UI" w:cs="Segoe UI"/>
-        </w:rPr>
-        <w:t>fetal</w:t>
-      </w:r>
-      <w:proofErr w:type="spellEnd"/>
-      <w:r>
-        <w:rPr>
-          <w:rFonts w:ascii="Segoe UI" w:hAnsi="Segoe UI" w:cs="Segoe UI"/>
-        </w:rPr>
-        <w:t xml:space="preserve"> well-being.</w:t>
+        <w:t xml:space="preserve"> - Could represent "Accelerations" in the FHR. Accelerations are usually a sign of fetal well-being.</w:t>
       </w:r>
     </w:p>
     <w:p>
@@ -184,21 +142,7 @@
         <w:rPr>
           <w:rFonts w:ascii="Segoe UI" w:hAnsi="Segoe UI" w:cs="Segoe UI"/>
         </w:rPr>
-        <w:t xml:space="preserve"> - May indicate "</w:t>
-      </w:r>
-      <w:proofErr w:type="spellStart"/>
-      <w:r>
-        <w:rPr>
-          <w:rFonts w:ascii="Segoe UI" w:hAnsi="Segoe UI" w:cs="Segoe UI"/>
-        </w:rPr>
-        <w:t>Fetal</w:t>
-      </w:r>
-      <w:proofErr w:type="spellEnd"/>
-      <w:r>
-        <w:rPr>
-          <w:rFonts w:ascii="Segoe UI" w:hAnsi="Segoe UI" w:cs="Segoe UI"/>
-        </w:rPr>
-        <w:t xml:space="preserve"> Movements" detected by the monitor.</w:t>
+        <w:t xml:space="preserve"> - May indicate "Fetal Movements" detected by the monitor.</w:t>
       </w:r>
     </w:p>
     <w:p>
@@ -246,21 +190,7 @@
         <w:rPr>
           <w:rFonts w:ascii="Segoe UI" w:hAnsi="Segoe UI" w:cs="Segoe UI"/>
         </w:rPr>
-        <w:t xml:space="preserve"> - Could stand for "Decelerations Late" with respect to uterine contractions, which can be a sign of </w:t>
-      </w:r>
-      <w:proofErr w:type="spellStart"/>
-      <w:r>
-        <w:rPr>
-          <w:rFonts w:ascii="Segoe UI" w:hAnsi="Segoe UI" w:cs="Segoe UI"/>
-        </w:rPr>
-        <w:t>fetal</w:t>
-      </w:r>
-      <w:proofErr w:type="spellEnd"/>
-      <w:r>
-        <w:rPr>
-          <w:rFonts w:ascii="Segoe UI" w:hAnsi="Segoe UI" w:cs="Segoe UI"/>
-        </w:rPr>
-        <w:t xml:space="preserve"> distress.</w:t>
+        <w:t xml:space="preserve"> - Could stand for "Decelerations Late" with respect to uterine contractions, which can be a sign of fetal distress.</w:t>
       </w:r>
     </w:p>
     <w:p>
@@ -496,19 +426,11 @@
           <w:rFonts w:ascii="Segoe UI" w:hAnsi="Segoe UI" w:cs="Segoe UI"/>
         </w:rPr>
       </w:pPr>
-      <w:proofErr w:type="spellStart"/>
-      <w:r>
-        <w:rPr>
-          <w:rFonts w:ascii="Segoe UI" w:hAnsi="Segoe UI" w:cs="Segoe UI"/>
-        </w:rPr>
-        <w:t>Jupyter</w:t>
-      </w:r>
-      <w:proofErr w:type="spellEnd"/>
-      <w:r>
-        <w:rPr>
-          <w:rFonts w:ascii="Segoe UI" w:hAnsi="Segoe UI" w:cs="Segoe UI"/>
-        </w:rPr>
-        <w:t xml:space="preserve"> Notebook for documenting your analysis</w:t>
+      <w:r>
+        <w:rPr>
+          <w:rFonts w:ascii="Segoe UI" w:hAnsi="Segoe UI" w:cs="Segoe UI"/>
+        </w:rPr>
+        <w:t>Jupyter Notebook for documenting your analysis</w:t>
       </w:r>
     </w:p>
     <w:p>
@@ -570,21 +492,7 @@
         <w:rPr>
           <w:rFonts w:ascii="Segoe UI" w:hAnsi="Segoe UI" w:cs="Segoe UI"/>
         </w:rPr>
-        <w:t xml:space="preserve">Load the dataset into a </w:t>
-      </w:r>
-      <w:proofErr w:type="spellStart"/>
-      <w:r>
-        <w:rPr>
-          <w:rFonts w:ascii="Segoe UI" w:hAnsi="Segoe UI" w:cs="Segoe UI"/>
-        </w:rPr>
-        <w:t>DataFrame</w:t>
-      </w:r>
-      <w:proofErr w:type="spellEnd"/>
-      <w:r>
-        <w:rPr>
-          <w:rFonts w:ascii="Segoe UI" w:hAnsi="Segoe UI" w:cs="Segoe UI"/>
-        </w:rPr>
-        <w:t xml:space="preserve"> or equivalent data structure.</w:t>
+        <w:t>Load the dataset into a DataFrame or equivalent data structure.</w:t>
       </w:r>
     </w:p>
     <w:p>
@@ -908,21 +816,7 @@
         <w:rPr>
           <w:rFonts w:ascii="Segoe UI" w:hAnsi="Segoe UI" w:cs="Segoe UI"/>
         </w:rPr>
-        <w:t xml:space="preserve">A detailed </w:t>
-      </w:r>
-      <w:proofErr w:type="spellStart"/>
-      <w:r>
-        <w:rPr>
-          <w:rFonts w:ascii="Segoe UI" w:hAnsi="Segoe UI" w:cs="Segoe UI"/>
-        </w:rPr>
-        <w:t>Jupyter</w:t>
-      </w:r>
-      <w:proofErr w:type="spellEnd"/>
-      <w:r>
-        <w:rPr>
-          <w:rFonts w:ascii="Segoe UI" w:hAnsi="Segoe UI" w:cs="Segoe UI"/>
-        </w:rPr>
-        <w:t xml:space="preserve"> Notebook file containing the code, visualizations, and explanations for each step of your analysis.</w:t>
+        <w:t>A detailed Jupyter Notebook file containing the code, visualizations, and explanations for each step of your analysis.</w:t>
       </w:r>
     </w:p>
     <w:p>
@@ -939,7 +833,13 @@
         <w:rPr>
           <w:rFonts w:ascii="Segoe UI" w:hAnsi="Segoe UI" w:cs="Segoe UI"/>
         </w:rPr>
-        <w:t>A brief report summarizing your findings, insights, and any recommendations for further analysis or actions based on the data.</w:t>
+        <w:t>A brief report summarizing your findings, insights, and any recommendations for further analysis or actions based on the data</w:t>
+      </w:r>
+      <w:r>
+        <w:rPr>
+          <w:rFonts w:ascii="Segoe UI" w:hAnsi="Segoe UI" w:cs="Segoe UI"/>
+        </w:rPr>
+        <w:t>….</w:t>
       </w:r>
     </w:p>
     <w:sectPr>
@@ -953,7 +853,7 @@
 </file>
 
 <file path=word/numbering.xml><?xml version="1.0" encoding="utf-8"?>
-<w:numbering xmlns:wpc="http://schemas.microsoft.com/office/word/2010/wordprocessingCanvas" xmlns:cx="http://schemas.microsoft.com/office/drawing/2014/chartex" xmlns:cx1="http://schemas.microsoft.com/office/drawing/2015/9/8/chartex" xmlns:cx2="http://schemas.microsoft.com/office/drawing/2015/10/21/chartex" xmlns:cx3="http://schemas.microsoft.com/office/drawing/2016/5/9/chartex" xmlns:cx4="http://schemas.microsoft.com/office/drawing/2016/5/10/chartex" xmlns:cx5="http://schemas.microsoft.com/office/drawing/2016/5/11/chartex" xmlns:cx6="http://schemas.microsoft.com/office/drawing/2016/5/12/chartex" xmlns:cx7="http://schemas.microsoft.com/office/drawing/2016/5/13/chartex" xmlns:cx8="http://schemas.microsoft.com/office/drawing/2016/5/14/chartex" xmlns:mc="http://schemas.openxmlformats.org/markup-compatibility/2006" xmlns:aink="http://schemas.microsoft.com/office/drawing/2016/ink" xmlns:am3d="http://schemas.microsoft.com/office/drawing/2017/model3d" xmlns:o="urn:schemas-microsoft-com:office:office" xmlns:oel="http://schemas.microsoft.com/office/2019/extlst" xmlns:r="http://schemas.openxmlformats.org/officeDocument/2006/relationships" xmlns:m="http://schemas.openxmlformats.org/officeDocument/2006/math" xmlns:v="urn:schemas-microsoft-com:vml" xmlns:wp14="http://schemas.microsoft.com/office/word/2010/wordprocessingDrawing" xmlns:wp="http://schemas.openxmlformats.org/drawingml/2006/wordprocessingDrawing" xmlns:w10="urn:schemas-microsoft-com:office:word" xmlns:w="http://schemas.openxmlformats.org/wordprocessingml/2006/main" xmlns:w14="http://schemas.microsoft.com/office/word/2010/wordml" xmlns:w15="http://schemas.microsoft.com/office/word/2012/wordml" xmlns:w16cex="http://schemas.microsoft.com/office/word/2018/wordml/cex" xmlns:w16cid="http://schemas.microsoft.com/office/word/2016/wordml/cid" xmlns:w16="http://schemas.microsoft.com/office/word/2018/wordml" xmlns:w16du="http://schemas.microsoft.com/office/word/2023/wordml/word16du" xmlns:w16sdtdh="http://schemas.microsoft.com/office/word/2020/wordml/sdtdatahash" xmlns:w16se="http://schemas.microsoft.com/office/word/2015/wordml/symex" xmlns:wpg="http://schemas.microsoft.com/office/word/2010/wordprocessingGroup" xmlns:wpi="http://schemas.microsoft.com/office/word/2010/wordprocessingInk" xmlns:wne="http://schemas.microsoft.com/office/word/2006/wordml" xmlns:wps="http://schemas.microsoft.com/office/word/2010/wordprocessingShape" mc:Ignorable="w14 w15 w16se w16cid w16 w16cex w16sdtdh w16du wp14">
+<w:numbering xmlns:wpc="http://schemas.microsoft.com/office/word/2010/wordprocessingCanvas" xmlns:cx="http://schemas.microsoft.com/office/drawing/2014/chartex" xmlns:cx1="http://schemas.microsoft.com/office/drawing/2015/9/8/chartex" xmlns:cx2="http://schemas.microsoft.com/office/drawing/2015/10/21/chartex" xmlns:cx3="http://schemas.microsoft.com/office/drawing/2016/5/9/chartex" xmlns:cx4="http://schemas.microsoft.com/office/drawing/2016/5/10/chartex" xmlns:cx5="http://schemas.microsoft.com/office/drawing/2016/5/11/chartex" xmlns:cx6="http://schemas.microsoft.com/office/drawing/2016/5/12/chartex" xmlns:cx7="http://schemas.microsoft.com/office/drawing/2016/5/13/chartex" xmlns:cx8="http://schemas.microsoft.com/office/drawing/2016/5/14/chartex" xmlns:mc="http://schemas.openxmlformats.org/markup-compatibility/2006" xmlns:aink="http://schemas.microsoft.com/office/drawing/2016/ink" xmlns:am3d="http://schemas.microsoft.com/office/drawing/2017/model3d" xmlns:o="urn:schemas-microsoft-com:office:office" xmlns:oel="http://schemas.microsoft.com/office/2019/extlst" xmlns:r="http://schemas.openxmlformats.org/officeDocument/2006/relationships" xmlns:m="http://schemas.openxmlformats.org/officeDocument/2006/math" xmlns:v="urn:schemas-microsoft-com:vml" xmlns:wp14="http://schemas.microsoft.com/office/word/2010/wordprocessingDrawing" xmlns:wp="http://schemas.openxmlformats.org/drawingml/2006/wordprocessingDrawing" xmlns:w10="urn:schemas-microsoft-com:office:word" xmlns:w="http://schemas.openxmlformats.org/wordprocessingml/2006/main" xmlns:w14="http://schemas.microsoft.com/office/word/2010/wordml" xmlns:w15="http://schemas.microsoft.com/office/word/2012/wordml" xmlns:w16cex="http://schemas.microsoft.com/office/word/2018/wordml/cex" xmlns:w16cid="http://schemas.microsoft.com/office/word/2016/wordml/cid" xmlns:w16="http://schemas.microsoft.com/office/word/2018/wordml" xmlns:w16du="http://schemas.microsoft.com/office/word/2023/wordml/word16du" xmlns:w16sdtdh="http://schemas.microsoft.com/office/word/2020/wordml/sdtdatahash" xmlns:w16sdtfl="http://schemas.microsoft.com/office/word/2024/wordml/sdtformatlock" xmlns:w16se="http://schemas.microsoft.com/office/word/2015/wordml/symex" xmlns:wpg="http://schemas.microsoft.com/office/word/2010/wordprocessingGroup" xmlns:wpi="http://schemas.microsoft.com/office/word/2010/wordprocessingInk" xmlns:wne="http://schemas.microsoft.com/office/word/2006/wordml" xmlns:wps="http://schemas.microsoft.com/office/word/2010/wordprocessingShape" mc:Ignorable="w14 w15 w16se w16cid w16 w16cex w16sdtdh w16sdtfl w16du wp14">
   <w:abstractNum w:abstractNumId="0" w15:restartNumberingAfterBreak="0">
     <w:nsid w:val="013A2B83"/>
     <w:multiLevelType w:val="multilevel"/>
@@ -1409,7 +1309,7 @@
 </file>
 
 <file path=word/styles.xml><?xml version="1.0" encoding="utf-8"?>
-<w:styles xmlns:mc="http://schemas.openxmlformats.org/markup-compatibility/2006" xmlns:r="http://schemas.openxmlformats.org/officeDocument/2006/relationships" xmlns:w="http://schemas.openxmlformats.org/wordprocessingml/2006/main" xmlns:w14="http://schemas.microsoft.com/office/word/2010/wordml" xmlns:w15="http://schemas.microsoft.com/office/word/2012/wordml" xmlns:w16cex="http://schemas.microsoft.com/office/word/2018/wordml/cex" xmlns:w16cid="http://schemas.microsoft.com/office/word/2016/wordml/cid" xmlns:w16="http://schemas.microsoft.com/office/word/2018/wordml" xmlns:w16du="http://schemas.microsoft.com/office/word/2023/wordml/word16du" xmlns:w16sdtdh="http://schemas.microsoft.com/office/word/2020/wordml/sdtdatahash" xmlns:w16se="http://schemas.microsoft.com/office/word/2015/wordml/symex" mc:Ignorable="w14 w15 w16se w16cid w16 w16cex w16sdtdh w16du">
+<w:styles xmlns:mc="http://schemas.openxmlformats.org/markup-compatibility/2006" xmlns:r="http://schemas.openxmlformats.org/officeDocument/2006/relationships" xmlns:w="http://schemas.openxmlformats.org/wordprocessingml/2006/main" xmlns:w14="http://schemas.microsoft.com/office/word/2010/wordml" xmlns:w15="http://schemas.microsoft.com/office/word/2012/wordml" xmlns:w16cex="http://schemas.microsoft.com/office/word/2018/wordml/cex" xmlns:w16cid="http://schemas.microsoft.com/office/word/2016/wordml/cid" xmlns:w16="http://schemas.microsoft.com/office/word/2018/wordml" xmlns:w16du="http://schemas.microsoft.com/office/word/2023/wordml/word16du" xmlns:w16sdtdh="http://schemas.microsoft.com/office/word/2020/wordml/sdtdatahash" xmlns:w16sdtfl="http://schemas.microsoft.com/office/word/2024/wordml/sdtformatlock" xmlns:w16se="http://schemas.microsoft.com/office/word/2015/wordml/symex" mc:Ignorable="w14 w15 w16se w16cid w16 w16cex w16sdtdh w16sdtfl w16du">
   <w:docDefaults>
     <w:rPrDefault>
       <w:rPr>

</xml_diff>